<commit_message>
modif du doc de config (docx)
</commit_message>
<xml_diff>
--- a/Configuration_du_poste.docx
+++ b/Configuration_du_poste.docx
@@ -5,13 +5,8 @@
   <w:body>
     <w:p>
       <w:r>
-        <w:t xml:space="preserve">Voici une doc de configuration de votre pc pour pouvoir travailler sur l’application développée avec le framework </w:t>
-      </w:r>
-      <w:proofErr w:type="spellStart"/>
-      <w:r>
-        <w:t>Symfony</w:t>
-      </w:r>
-      <w:proofErr w:type="spellEnd"/>
+        <w:t>Voici une doc de configuration de votre pc pour pouvoir travailler sur l’application développée avec le framework Symfony</w:t>
+      </w:r>
     </w:p>
     <w:p/>
     <w:p>
@@ -186,10 +181,7 @@
       </w:r>
       <w:proofErr w:type="spellEnd"/>
       <w:r>
-        <w:t xml:space="preserve"> </w:t>
-      </w:r>
-      <w:r>
-        <w:t>7.0.9 :</w:t>
+        <w:t xml:space="preserve"> 7.0.9 :</w:t>
       </w:r>
     </w:p>
     <w:p>
@@ -344,13 +336,7 @@
         <w:rPr>
           <w:i/>
         </w:rPr>
-        <w:t>Systè</w:t>
-      </w:r>
-      <w:r>
-        <w:rPr>
-          <w:i/>
-        </w:rPr>
-        <w:t>me et Sécurité</w:t>
+        <w:t>Système et Sécurité</w:t>
       </w:r>
       <w:r>
         <w:t xml:space="preserve"> / </w:t>
@@ -452,10 +438,7 @@
       </w:r>
       <w:proofErr w:type="spellEnd"/>
       <w:r>
-        <w:t xml:space="preserve">, soit </w:t>
-      </w:r>
-      <w:r>
-        <w:t xml:space="preserve">dans le dossier </w:t>
+        <w:t xml:space="preserve">, soit dans le dossier </w:t>
       </w:r>
       <w:r>
         <w:rPr>
@@ -508,13 +491,7 @@
         <w:rPr>
           <w:i/>
         </w:rPr>
-        <w:t>h</w:t>
-      </w:r>
-      <w:r>
-        <w:rPr>
-          <w:i/>
-        </w:rPr>
-        <w:t>tdocs</w:t>
+        <w:t>htdocs</w:t>
       </w:r>
       <w:proofErr w:type="spellEnd"/>
       <w:r>
@@ -609,6 +586,82 @@
     </w:p>
     <w:p>
       <w:pPr>
+        <w:pStyle w:val="Paragraphedeliste"/>
+        <w:numPr>
+          <w:ilvl w:val="0"/>
+          <w:numId w:val="4"/>
+        </w:numPr>
+        <w:rPr>
+          <w:lang w:val="en-US"/>
+        </w:rPr>
+      </w:pPr>
+      <w:proofErr w:type="spellStart"/>
+      <w:r>
+        <w:rPr>
+          <w:lang w:val="en-US"/>
+        </w:rPr>
+        <w:t>php</w:t>
+      </w:r>
+      <w:proofErr w:type="spellEnd"/>
+      <w:r>
+        <w:rPr>
+          <w:lang w:val="en-US"/>
+        </w:rPr>
+        <w:t xml:space="preserve"> -r "if (</w:t>
+      </w:r>
+      <w:proofErr w:type="spellStart"/>
+      <w:r>
+        <w:rPr>
+          <w:lang w:val="en-US"/>
+        </w:rPr>
+        <w:t>hash_file</w:t>
+      </w:r>
+      <w:proofErr w:type="spellEnd"/>
+      <w:r>
+        <w:rPr>
+          <w:lang w:val="en-US"/>
+        </w:rPr>
+        <w:t>('SHA384', 'composer-</w:t>
+      </w:r>
+      <w:proofErr w:type="spellStart"/>
+      <w:r>
+        <w:rPr>
+          <w:lang w:val="en-US"/>
+        </w:rPr>
+        <w:t>setup.php</w:t>
+      </w:r>
+      <w:proofErr w:type="spellEnd"/>
+      <w:r>
+        <w:rPr>
+          <w:lang w:val="en-US"/>
+        </w:rPr>
+        <w:t>') === 'aa96f26c2b67226a324c</w:t>
+      </w:r>
+      <w:bookmarkStart w:id="0" w:name="_GoBack"/>
+      <w:bookmarkEnd w:id="0"/>
+      <w:r>
+        <w:rPr>
+          <w:lang w:val="en-US"/>
+        </w:rPr>
+        <w:t>27919f1eb05f21c248b987e6195cad9690d5c1ff713d53020a02ac8c217dbf90a7eacc9d141d') { echo 'Installer verified'; } else { echo 'Installer corrupt'; unlink('composer-</w:t>
+      </w:r>
+      <w:proofErr w:type="spellStart"/>
+      <w:r>
+        <w:rPr>
+          <w:lang w:val="en-US"/>
+        </w:rPr>
+        <w:t>setup.php</w:t>
+      </w:r>
+      <w:proofErr w:type="spellEnd"/>
+      <w:r>
+        <w:rPr>
+          <w:lang w:val="en-US"/>
+        </w:rPr>
+        <w:t>'); } echo PHP_EOL;"</w:t>
+      </w:r>
+    </w:p>
+    <w:p>
+      <w:pPr>
         <w:numPr>
           <w:ilvl w:val="1"/>
           <w:numId w:val="4"/>
@@ -622,91 +675,13 @@
       </w:r>
       <w:proofErr w:type="spellEnd"/>
       <w:r>
-        <w:t xml:space="preserve"> -r "if (</w:t>
-      </w:r>
-      <w:proofErr w:type="spellStart"/>
-      <w:r>
-        <w:t>hash_file</w:t>
-      </w:r>
-      <w:proofErr w:type="spellEnd"/>
-      <w:r>
-        <w:t>('SHA384', 'composer-</w:t>
-      </w:r>
-      <w:proofErr w:type="spellStart"/>
-      <w:r>
-        <w:t>setup.p</w:t>
-      </w:r>
-      <w:r>
-        <w:t>hp</w:t>
-      </w:r>
-      <w:proofErr w:type="spellEnd"/>
-      <w:r>
-        <w:t xml:space="preserve">') === 'e115a8dc7871f15d853148a7fbac7da27d6c0030b848d9b3dc09e2a0388afed865e6a3d6b3c0fad45c48e2b5fc1196ae') { </w:t>
-      </w:r>
-      <w:proofErr w:type="spellStart"/>
-      <w:r>
-        <w:t>echo</w:t>
-      </w:r>
-      <w:proofErr w:type="spellEnd"/>
-      <w:r>
-        <w:t xml:space="preserve"> 'Installer </w:t>
-      </w:r>
-      <w:proofErr w:type="spellStart"/>
-      <w:r>
-        <w:t>verified</w:t>
-      </w:r>
-      <w:proofErr w:type="spellEnd"/>
-      <w:r>
-        <w:t xml:space="preserve">'; } </w:t>
-      </w:r>
-      <w:proofErr w:type="spellStart"/>
-      <w:r>
-        <w:t>else</w:t>
-      </w:r>
-      <w:proofErr w:type="spellEnd"/>
-      <w:r>
-        <w:t xml:space="preserve"> { </w:t>
-      </w:r>
-      <w:proofErr w:type="spellStart"/>
-      <w:r>
-        <w:t>echo</w:t>
-      </w:r>
-      <w:proofErr w:type="spellEnd"/>
-      <w:r>
-        <w:t xml:space="preserve"> 'Installer </w:t>
-      </w:r>
-      <w:proofErr w:type="spellStart"/>
-      <w:r>
-        <w:t>corrupt</w:t>
-      </w:r>
-      <w:proofErr w:type="spellEnd"/>
-      <w:r>
-        <w:t xml:space="preserve">'; </w:t>
-      </w:r>
-      <w:proofErr w:type="spellStart"/>
-      <w:r>
-        <w:t>unlink</w:t>
-      </w:r>
-      <w:proofErr w:type="spellEnd"/>
-      <w:r>
-        <w:t>('composer-</w:t>
+        <w:t xml:space="preserve"> composer-</w:t>
       </w:r>
       <w:proofErr w:type="spellStart"/>
       <w:r>
         <w:t>setup.php</w:t>
       </w:r>
       <w:proofErr w:type="spellEnd"/>
-      <w:r>
-        <w:t xml:space="preserve">'); } </w:t>
-      </w:r>
-      <w:proofErr w:type="spellStart"/>
-      <w:r>
-        <w:t>echo</w:t>
-      </w:r>
-      <w:proofErr w:type="spellEnd"/>
-      <w:r>
-        <w:t xml:space="preserve"> PHP_EOL;"</w:t>
-      </w:r>
     </w:p>
     <w:p>
       <w:pPr>
@@ -716,73 +691,44 @@
         </w:numPr>
         <w:ind w:hanging="360"/>
         <w:contextualSpacing/>
-      </w:pPr>
-      <w:proofErr w:type="spellStart"/>
-      <w:r>
+        <w:rPr>
+          <w:lang w:val="en-US"/>
+        </w:rPr>
+      </w:pPr>
+      <w:proofErr w:type="spellStart"/>
+      <w:r>
+        <w:rPr>
+          <w:lang w:val="en-US"/>
+        </w:rPr>
         <w:t>php</w:t>
       </w:r>
       <w:proofErr w:type="spellEnd"/>
       <w:r>
-        <w:t xml:space="preserve"> composer-</w:t>
-      </w:r>
-      <w:proofErr w:type="spellStart"/>
-      <w:r>
+        <w:rPr>
+          <w:lang w:val="en-US"/>
+        </w:rPr>
+        <w:t xml:space="preserve"> -r "unlink('composer-</w:t>
+      </w:r>
+      <w:proofErr w:type="spellStart"/>
+      <w:r>
+        <w:rPr>
+          <w:lang w:val="en-US"/>
+        </w:rPr>
         <w:t>setup.php</w:t>
       </w:r>
       <w:proofErr w:type="spellEnd"/>
-    </w:p>
-    <w:p>
-      <w:pPr>
-        <w:numPr>
-          <w:ilvl w:val="1"/>
-          <w:numId w:val="4"/>
-        </w:numPr>
-        <w:ind w:hanging="360"/>
-        <w:contextualSpacing/>
+      <w:r>
         <w:rPr>
           <w:lang w:val="en-US"/>
         </w:rPr>
-      </w:pPr>
-      <w:proofErr w:type="spellStart"/>
-      <w:r>
+        <w:t>');"</w:t>
+      </w:r>
+    </w:p>
+    <w:p>
+      <w:pPr>
         <w:rPr>
           <w:lang w:val="en-US"/>
         </w:rPr>
-        <w:t>php</w:t>
-      </w:r>
-      <w:proofErr w:type="spellEnd"/>
-      <w:r>
-        <w:rPr>
-          <w:lang w:val="en-US"/>
-        </w:rPr>
-        <w:t xml:space="preserve"> -r "</w:t>
-      </w:r>
-      <w:r>
-        <w:rPr>
-          <w:lang w:val="en-US"/>
-        </w:rPr>
-        <w:t>unlink('composer-</w:t>
-      </w:r>
-      <w:proofErr w:type="spellStart"/>
-      <w:r>
-        <w:rPr>
-          <w:lang w:val="en-US"/>
-        </w:rPr>
-        <w:t>setup.php</w:t>
-      </w:r>
-      <w:proofErr w:type="spellEnd"/>
-      <w:r>
-        <w:rPr>
-          <w:lang w:val="en-US"/>
-        </w:rPr>
-        <w:t>');"</w:t>
-      </w:r>
-    </w:p>
-    <w:p>
-      <w:pPr>
-        <w:rPr>
-          <w:lang w:val="en-US"/>
-        </w:rPr>
       </w:pPr>
     </w:p>
     <w:p>
@@ -798,34 +744,12 @@
         <w:rPr>
           <w:b/>
         </w:rPr>
-        <w:t xml:space="preserve">Attention ! Si vous souhaitez utiliser un </w:t>
-      </w:r>
-      <w:proofErr w:type="spellStart"/>
-      <w:r>
-        <w:rPr>
-          <w:b/>
-        </w:rPr>
-        <w:t>repository</w:t>
-      </w:r>
-      <w:proofErr w:type="spellEnd"/>
-      <w:r>
-        <w:rPr>
-          <w:b/>
-        </w:rPr>
-        <w:t>, l’initialiser avant de créer le projet!</w:t>
-      </w:r>
-    </w:p>
-    <w:p>
-      <w:r>
-        <w:t xml:space="preserve">Création du projet </w:t>
-      </w:r>
-      <w:proofErr w:type="spellStart"/>
-      <w:r>
-        <w:t>Symfony</w:t>
-      </w:r>
-      <w:proofErr w:type="spellEnd"/>
-      <w:r>
-        <w:t xml:space="preserve"> :</w:t>
+        <w:t>Attention ! Si vous souhaitez utiliser un repository, l’initialiser avant de créer le projet!</w:t>
+      </w:r>
+    </w:p>
+    <w:p>
+      <w:r>
+        <w:t>Création du projet Symfony :</w:t>
       </w:r>
     </w:p>
     <w:p>
@@ -838,10 +762,7 @@
         <w:contextualSpacing/>
       </w:pPr>
       <w:r>
-        <w:t>Dans l’invite de comma</w:t>
-      </w:r>
-      <w:r>
-        <w:t xml:space="preserve">nde, rester placé dans le dossier </w:t>
+        <w:t xml:space="preserve">Dans l’invite de commande, rester placé dans le dossier </w:t>
       </w:r>
       <w:proofErr w:type="spellStart"/>
       <w:r>
@@ -917,10 +838,7 @@
         <w:contextualSpacing/>
       </w:pPr>
       <w:r>
-        <w:t>Quelques paramètres sont alors demandés. Laisser les paramètres par défaut en faisant entrer sans rien écrir</w:t>
-      </w:r>
-      <w:r>
-        <w:t>e, à part pour le nom de la base de donnée et son utilisateur (ainsi que son mot de passe)</w:t>
+        <w:t>Quelques paramètres sont alors demandés. Laisser les paramètres par défaut en faisant entrer sans rien écrire, à part pour le nom de la base de donnée et son utilisateur (ainsi que son mot de passe)</w:t>
       </w:r>
     </w:p>
     <w:p>
@@ -933,15 +851,7 @@
         <w:contextualSpacing/>
       </w:pPr>
       <w:r>
-        <w:t xml:space="preserve">Déposer le projet sur le </w:t>
-      </w:r>
-      <w:proofErr w:type="spellStart"/>
-      <w:r>
-        <w:t>repository</w:t>
-      </w:r>
-      <w:proofErr w:type="spellEnd"/>
-      <w:r>
-        <w:t xml:space="preserve"> git, avec </w:t>
+        <w:t xml:space="preserve">Déposer le projet sur le repository git, avec </w:t>
       </w:r>
       <w:proofErr w:type="spellStart"/>
       <w:r>
@@ -956,15 +866,7 @@
     <w:p/>
     <w:p>
       <w:r>
-        <w:t xml:space="preserve">Il n’y a plus qu'à récupérer le projet sur le </w:t>
-      </w:r>
-      <w:proofErr w:type="spellStart"/>
-      <w:r>
-        <w:t>repository</w:t>
-      </w:r>
-      <w:proofErr w:type="spellEnd"/>
-      <w:r>
-        <w:t xml:space="preserve"> git correspondant et le placer dans votre répertoire </w:t>
+        <w:t xml:space="preserve">Il n’y a plus qu'à récupérer le projet sur le repository git correspondant et le placer dans votre répertoire </w:t>
       </w:r>
       <w:proofErr w:type="spellStart"/>
       <w:r>
@@ -981,15 +883,7 @@
         <w:contextualSpacing/>
       </w:pPr>
       <w:r>
-        <w:t xml:space="preserve">Encore quelques ligne de commande pour installer le projet </w:t>
-      </w:r>
-      <w:proofErr w:type="spellStart"/>
-      <w:r>
-        <w:t>Symfony</w:t>
-      </w:r>
-      <w:proofErr w:type="spellEnd"/>
-      <w:r>
-        <w:t xml:space="preserve"> …</w:t>
+        <w:t>Encore quelques ligne de commande pour installer le projet Symfony …</w:t>
       </w:r>
     </w:p>
     <w:p>
@@ -999,14 +893,9 @@
       <w:r>
         <w:t xml:space="preserve">Tout d’abord, ouvrir une invite de commande à l’intérieur de votre projet (pas le </w:t>
       </w:r>
-      <w:proofErr w:type="spellStart"/>
       <w:proofErr w:type="gramStart"/>
       <w:r>
-        <w:t>repository</w:t>
-      </w:r>
-      <w:proofErr w:type="spellEnd"/>
-      <w:r>
-        <w:t xml:space="preserve"> git</w:t>
+        <w:t>repository git</w:t>
       </w:r>
       <w:proofErr w:type="gramEnd"/>
       <w:r>
@@ -1018,12 +907,7 @@
       </w:r>
       <w:proofErr w:type="spellEnd"/>
       <w:r>
-        <w:t>, il y a plein de dossier</w:t>
-      </w:r>
-      <w:bookmarkStart w:id="0" w:name="_GoBack"/>
-      <w:bookmarkEnd w:id="0"/>
-      <w:r>
-        <w:t>s à cet endroit) et taper :</w:t>
+        <w:t>, il y a plein de dossiers à cet endroit) et taper :</w:t>
       </w:r>
     </w:p>
     <w:p>

</xml_diff>